<commit_message>
Apis Balance Flow APIs - Stage 2 - SI1-63
</commit_message>
<xml_diff>
--- a/document/APIs.docx
+++ b/document/APIs.docx
@@ -1704,22 +1704,42 @@
     <w:p>
       <w:r>
         <w:lastRenderedPageBreak/>
-        <w:t xml:space="preserve">            {</w:t>
-      </w:r>
-    </w:p>
-    <w:p>
-      <w:r>
-        <w:t xml:space="preserve">                "status": "success",</w:t>
-      </w:r>
-    </w:p>
-    <w:p>
-      <w:r>
-        <w:t xml:space="preserve">                "data": "{\"ReminderEmail\":\"bhavin@code-desk.com\",\"TemplateID\":\"17\",\"Time\":\"DAILY\",\"Interval\":\"1\",\"Day\":[\"SUN\",\"MON\",\"TUE\",\"WED\",\"THU\",\"FRI\",\"SAT\"],\"StartTime\":\"8:00:00 AM\",\"LastRunTime\":\"2016-12-07 08:01:00\",\"NextRunTime\":\"2016-12-08 08:00:00\"}"</w:t>
-      </w:r>
-    </w:p>
-    <w:p>
-      <w:r>
-        <w:t xml:space="preserve">            }</w:t>
+        <w:t>{</w:t>
+      </w:r>
+    </w:p>
+    <w:p>
+      <w:r>
+        <w:t xml:space="preserve">    "status": "success",</w:t>
+      </w:r>
+    </w:p>
+    <w:p>
+      <w:r>
+        <w:t xml:space="preserve">    "data": {</w:t>
+      </w:r>
+    </w:p>
+    <w:p>
+      <w:r>
+        <w:t xml:space="preserve">        "BalanceThreshold": "10p",</w:t>
+      </w:r>
+    </w:p>
+    <w:p>
+      <w:r>
+        <w:t xml:space="preserve">        "Status": 1,</w:t>
+      </w:r>
+    </w:p>
+    <w:p>
+      <w:r>
+        <w:t xml:space="preserve">        "BillingClass": "{\"ReminderEmail\":\"testemail@gmail.com\",\"Time\":\"DAILY\",\"Interval\":\"2\",\"StartTime\":\"9:00:00 AM\",\"TemplateID\":\"2\",\"Day\":\"[\\\"SUN\\\",\\\"MON\\\",\\\"TUE\\\",\\\"WED\\\",\\\"THU\\\",\\\"FRI\\\",\\\"SAT\\\"]\"}"</w:t>
+      </w:r>
+    </w:p>
+    <w:p>
+      <w:r>
+        <w:t xml:space="preserve">    }</w:t>
+      </w:r>
+    </w:p>
+    <w:p>
+      <w:r>
+        <w:t>}</w:t>
       </w:r>
     </w:p>
     <w:p/>
@@ -1773,6 +1793,7 @@
     </w:p>
     <w:p>
       <w:r>
+        <w:lastRenderedPageBreak/>
         <w:t xml:space="preserve">        Amount   : 500</w:t>
       </w:r>
     </w:p>
@@ -1784,7 +1805,6 @@
     <w:p/>
     <w:p>
       <w:r>
-        <w:lastRenderedPageBreak/>
         <w:t xml:space="preserve">            {</w:t>
       </w:r>
     </w:p>
@@ -1861,6 +1881,7 @@
     </w:p>
     <w:p>
       <w:r>
+        <w:lastRenderedPageBreak/>
         <w:t xml:space="preserve">    Example:</w:t>
       </w:r>
     </w:p>
@@ -1876,74 +1897,74 @@
     </w:p>
     <w:p>
       <w:r>
+        <w:t xml:space="preserve">        Amount   : 5</w:t>
+      </w:r>
+    </w:p>
+    <w:p/>
+    <w:p>
+      <w:r>
+        <w:t xml:space="preserve">        Response:</w:t>
+      </w:r>
+    </w:p>
+    <w:p/>
+    <w:p>
+      <w:r>
+        <w:t xml:space="preserve">            {</w:t>
+      </w:r>
+    </w:p>
+    <w:p>
+      <w:r>
+        <w:t xml:space="preserve">                "status": "success",</w:t>
+      </w:r>
+    </w:p>
+    <w:p>
+      <w:r>
+        <w:t xml:space="preserve">                "PaymentResponse": {</w:t>
+      </w:r>
+    </w:p>
+    <w:p>
+      <w:r>
+        <w:t xml:space="preserve">                    "PaymentMethod": "CREDIT CARD",</w:t>
+      </w:r>
+    </w:p>
+    <w:p>
+      <w:r>
+        <w:t xml:space="preserve">                    "transaction_notes": "AuthorizeNet transaction_id 60114209662",</w:t>
+      </w:r>
+    </w:p>
+    <w:p>
+      <w:r>
+        <w:t xml:space="preserve">                    "transaction_id": "60114209662"</w:t>
+      </w:r>
+    </w:p>
+    <w:p>
+      <w:r>
+        <w:t xml:space="preserve">                },</w:t>
+      </w:r>
+    </w:p>
+    <w:p>
+      <w:r>
+        <w:t xml:space="preserve">                "InvoiceResponse": {</w:t>
+      </w:r>
+    </w:p>
+    <w:p>
+      <w:r>
+        <w:t xml:space="preserve">                    "status": "success",</w:t>
+      </w:r>
+    </w:p>
+    <w:p>
+      <w:r>
+        <w:t xml:space="preserve">                    "message": "Invoice Successfully Created.",</w:t>
+      </w:r>
+    </w:p>
+    <w:p>
+      <w:r>
+        <w:t xml:space="preserve">                    "LastInvoiceID": 122046</w:t>
+      </w:r>
+    </w:p>
+    <w:p>
+      <w:r>
         <w:lastRenderedPageBreak/>
-        <w:t xml:space="preserve">        Amount   : 5</w:t>
-      </w:r>
-    </w:p>
-    <w:p/>
-    <w:p>
-      <w:r>
-        <w:t xml:space="preserve">        Response:</w:t>
-      </w:r>
-    </w:p>
-    <w:p/>
-    <w:p>
-      <w:r>
-        <w:t xml:space="preserve">            {</w:t>
-      </w:r>
-    </w:p>
-    <w:p>
-      <w:r>
-        <w:t xml:space="preserve">                "status": "success",</w:t>
-      </w:r>
-    </w:p>
-    <w:p>
-      <w:r>
-        <w:t xml:space="preserve">                "PaymentResponse": {</w:t>
-      </w:r>
-    </w:p>
-    <w:p>
-      <w:r>
-        <w:t xml:space="preserve">                    "PaymentMethod": "CREDIT CARD",</w:t>
-      </w:r>
-    </w:p>
-    <w:p>
-      <w:r>
-        <w:t xml:space="preserve">                    "transaction_notes": "AuthorizeNet transaction_id 60114209662",</w:t>
-      </w:r>
-    </w:p>
-    <w:p>
-      <w:r>
-        <w:t xml:space="preserve">                    "transaction_id": "60114209662"</w:t>
-      </w:r>
-    </w:p>
-    <w:p>
-      <w:r>
-        <w:t xml:space="preserve">                },</w:t>
-      </w:r>
-    </w:p>
-    <w:p>
-      <w:r>
-        <w:t xml:space="preserve">                "InvoiceResponse": {</w:t>
-      </w:r>
-    </w:p>
-    <w:p>
-      <w:r>
-        <w:t xml:space="preserve">                    "status": "success",</w:t>
-      </w:r>
-    </w:p>
-    <w:p>
-      <w:r>
-        <w:t xml:space="preserve">                    "message": "Invoice Successfully Created.",</w:t>
-      </w:r>
-    </w:p>
-    <w:p>
-      <w:r>
-        <w:t xml:space="preserve">                    "LastInvoiceID": 122046</w:t>
-      </w:r>
-    </w:p>
-    <w:p>
-      <w:r>
         <w:t xml:space="preserve">                }</w:t>
       </w:r>
     </w:p>
@@ -2029,6 +2050,7 @@
     </w:p>
     <w:p>
       <w:r>
+        <w:lastRenderedPageBreak/>
         <w:t xml:space="preserve">    Example:</w:t>
       </w:r>
     </w:p>
@@ -2044,89 +2066,88 @@
     </w:p>
     <w:p>
       <w:r>
+        <w:t xml:space="preserve">              ConnectTime:2018-12-26 15:23:06</w:t>
+      </w:r>
+    </w:p>
+    <w:p>
+      <w:r>
+        <w:t xml:space="preserve">              CLI : 971562600839</w:t>
+      </w:r>
+    </w:p>
+    <w:p>
+      <w:r>
+        <w:t xml:space="preserve">              CLD : 123456987456</w:t>
+      </w:r>
+    </w:p>
+    <w:p>
+      <w:r>
+        <w:t xml:space="preserve">              CallType: Inbound</w:t>
+      </w:r>
+    </w:p>
+    <w:p>
+      <w:r>
+        <w:t xml:space="preserve">              UUID : 1155544</w:t>
+      </w:r>
+    </w:p>
+    <w:p>
+      <w:r>
+        <w:t xml:space="preserve">              VendorID : 111              </w:t>
+      </w:r>
+    </w:p>
+    <w:p/>
+    <w:p>
+      <w:r>
+        <w:t xml:space="preserve">        Response:</w:t>
+      </w:r>
+    </w:p>
+    <w:p>
+      <w:r>
+        <w:t xml:space="preserve">            {</w:t>
+      </w:r>
+    </w:p>
+    <w:p>
+      <w:r>
+        <w:t xml:space="preserve">                  "status": "failed",</w:t>
+      </w:r>
+    </w:p>
+    <w:p>
+      <w:r>
+        <w:t xml:space="preserve">                  "message": "Account has not sufficient balance."</w:t>
+      </w:r>
+    </w:p>
+    <w:p>
+      <w:r>
+        <w:t xml:space="preserve">            }</w:t>
+      </w:r>
+    </w:p>
+    <w:p>
+      <w:r>
+        <w:rPr>
+          <w:b/>
+        </w:rPr>
+        <w:t>### POST endcall</w:t>
+      </w:r>
+    </w:p>
+    <w:p>
+      <w:r>
+        <w:t>http://speakintelligence.neon-soft.com/api/endcall</w:t>
+      </w:r>
+    </w:p>
+    <w:p/>
+    <w:p>
+      <w:r>
         <w:lastRenderedPageBreak/>
-        <w:t xml:space="preserve">              ConnectTime:2018-12-26 15:23:06</w:t>
-      </w:r>
-    </w:p>
-    <w:p>
-      <w:r>
-        <w:t xml:space="preserve">              CLI : 971562600839</w:t>
-      </w:r>
-    </w:p>
-    <w:p>
-      <w:r>
-        <w:t xml:space="preserve">              CLD : 123456987456</w:t>
-      </w:r>
-    </w:p>
-    <w:p>
-      <w:r>
-        <w:t xml:space="preserve">              CallType: Inbound</w:t>
-      </w:r>
-    </w:p>
-    <w:p>
-      <w:r>
-        <w:t xml:space="preserve">              UUID : 1155544</w:t>
-      </w:r>
-    </w:p>
-    <w:p>
-      <w:r>
-        <w:t xml:space="preserve">              VendorID : 111              </w:t>
+        <w:t>Params:</w:t>
       </w:r>
     </w:p>
     <w:p/>
     <w:p>
       <w:r>
-        <w:t xml:space="preserve">        Response:</w:t>
-      </w:r>
-    </w:p>
-    <w:p>
-      <w:r>
-        <w:t xml:space="preserve">            {</w:t>
-      </w:r>
-    </w:p>
-    <w:p>
-      <w:r>
-        <w:t xml:space="preserve">                  "status": "failed",</w:t>
-      </w:r>
-    </w:p>
-    <w:p>
-      <w:r>
-        <w:t xml:space="preserve">                  "message": "Account has not sufficient balance."</w:t>
-      </w:r>
-    </w:p>
-    <w:p>
-      <w:r>
-        <w:t xml:space="preserve">            }</w:t>
-      </w:r>
-    </w:p>
-    <w:p>
-      <w:r>
-        <w:rPr>
-          <w:b/>
-        </w:rPr>
-        <w:t>### POST endcall</w:t>
-      </w:r>
-    </w:p>
-    <w:p>
-      <w:r>
-        <w:t>http://speakintelligence.neon-soft.com/api/endcall</w:t>
-      </w:r>
-    </w:p>
-    <w:p/>
-    <w:p>
-      <w:r>
-        <w:t>Params:</w:t>
-      </w:r>
-    </w:p>
-    <w:p/>
-    <w:p>
-      <w:r>
         <w:t>"AccountID"/"AccountNo"</w:t>
       </w:r>
     </w:p>
     <w:p>
       <w:r>
-        <w:lastRenderedPageBreak/>
         <w:t>UUID</w:t>
       </w:r>
     </w:p>
@@ -2178,6 +2199,7 @@
     </w:p>
     <w:p>
       <w:r>
+        <w:lastRenderedPageBreak/>
         <w:t xml:space="preserve">           {</w:t>
       </w:r>
     </w:p>
@@ -2193,7 +2215,6 @@
     </w:p>
     <w:p>
       <w:r>
-        <w:lastRenderedPageBreak/>
         <w:t xml:space="preserve">               "data": {</w:t>
       </w:r>
     </w:p>
@@ -2253,6 +2274,7 @@
     <w:p/>
     <w:p>
       <w:r>
+        <w:lastRenderedPageBreak/>
         <w:t>Return</w:t>
       </w:r>
     </w:p>
@@ -2264,19 +2286,123 @@
     </w:p>
     <w:p>
       <w:r>
+        <w:t xml:space="preserve">        Request:</w:t>
+      </w:r>
+    </w:p>
+    <w:p/>
+    <w:p>
+      <w:r>
+        <w:t xml:space="preserve">              AccountID :6727</w:t>
+      </w:r>
+    </w:p>
+    <w:p>
+      <w:r>
+        <w:t xml:space="preserve">              UUID:1155545</w:t>
+      </w:r>
+    </w:p>
+    <w:p/>
+    <w:p>
+      <w:r>
+        <w:t xml:space="preserve">        Response:</w:t>
+      </w:r>
+    </w:p>
+    <w:p/>
+    <w:p>
+      <w:r>
+        <w:t xml:space="preserve">          {</w:t>
+      </w:r>
+    </w:p>
+    <w:p>
+      <w:r>
+        <w:t xml:space="preserve">              "status": "success",</w:t>
+      </w:r>
+    </w:p>
+    <w:p>
+      <w:r>
+        <w:t xml:space="preserve">              "message": "Recording Start Successfully."</w:t>
+      </w:r>
+    </w:p>
+    <w:p>
+      <w:r>
+        <w:t xml:space="preserve">          }</w:t>
+      </w:r>
+    </w:p>
+    <w:p/>
+    <w:p>
+      <w:pPr>
+        <w:rPr>
+          <w:b/>
+        </w:rPr>
+      </w:pPr>
+      <w:r>
+        <w:rPr>
+          <w:b/>
+        </w:rPr>
+        <w:t>### POST blockCall</w:t>
+      </w:r>
+    </w:p>
+    <w:p>
+      <w:r>
+        <w:t>http://speakintelligence.neon-soft.com/api/blockCall</w:t>
+      </w:r>
+    </w:p>
+    <w:p>
+      <w:r>
+        <w:t>Params:</w:t>
+      </w:r>
+    </w:p>
+    <w:p>
+      <w:r>
         <w:lastRenderedPageBreak/>
+        <w:t>"AccountID"/"AccountNo"</w:t>
+      </w:r>
+    </w:p>
+    <w:p>
+      <w:r>
+        <w:t>UUID</w:t>
+      </w:r>
+    </w:p>
+    <w:p>
+      <w:r>
+        <w:t>DisconnectTime</w:t>
+      </w:r>
+    </w:p>
+    <w:p>
+      <w:r>
+        <w:t>BlockReason</w:t>
+      </w:r>
+    </w:p>
+    <w:p/>
+    <w:p>
+      <w:r>
+        <w:t>Return</w:t>
+      </w:r>
+    </w:p>
+    <w:p/>
+    <w:p>
+      <w:r>
+        <w:t xml:space="preserve">    Example:</w:t>
+      </w:r>
+    </w:p>
+    <w:p>
+      <w:r>
         <w:t xml:space="preserve">        Request:</w:t>
       </w:r>
     </w:p>
     <w:p/>
     <w:p>
       <w:r>
-        <w:t xml:space="preserve">              AccountID :6727</w:t>
-      </w:r>
-    </w:p>
-    <w:p>
-      <w:r>
-        <w:t xml:space="preserve">              UUID:1155545</w:t>
+        <w:t xml:space="preserve">        AccountID: "6727"</w:t>
+      </w:r>
+    </w:p>
+    <w:p>
+      <w:r>
+        <w:t xml:space="preserve">        UUID   : 1155545</w:t>
+      </w:r>
+    </w:p>
+    <w:p>
+      <w:r>
+        <w:t xml:space="preserve">        BlockReason : LowBalance</w:t>
       </w:r>
     </w:p>
     <w:p/>
@@ -2288,285 +2414,302 @@
     <w:p/>
     <w:p>
       <w:r>
-        <w:t xml:space="preserve">          {</w:t>
-      </w:r>
-    </w:p>
-    <w:p>
-      <w:r>
-        <w:t xml:space="preserve">              "status": "success",</w:t>
-      </w:r>
-    </w:p>
-    <w:p>
-      <w:r>
-        <w:t xml:space="preserve">              "message": "Recording Start Successfully."</w:t>
-      </w:r>
-    </w:p>
-    <w:p>
-      <w:r>
-        <w:t xml:space="preserve">          }</w:t>
+        <w:t xml:space="preserve">            {</w:t>
+      </w:r>
+    </w:p>
+    <w:p>
+      <w:r>
+        <w:t xml:space="preserve">                "status": "success",</w:t>
+      </w:r>
+    </w:p>
+    <w:p>
+      <w:r>
+        <w:lastRenderedPageBreak/>
+        <w:t xml:space="preserve">                "message": "Call Blocked Successfully",</w:t>
+      </w:r>
+    </w:p>
+    <w:p>
+      <w:r>
+        <w:t xml:space="preserve">                "data": {</w:t>
+      </w:r>
+    </w:p>
+    <w:p>
+      <w:r>
+        <w:t xml:space="preserve">                    "duration": 120</w:t>
+      </w:r>
+    </w:p>
+    <w:p>
+      <w:r>
+        <w:t xml:space="preserve">                }</w:t>
+      </w:r>
+    </w:p>
+    <w:p>
+      <w:r>
+        <w:t xml:space="preserve">            }</w:t>
+      </w:r>
+    </w:p>
+    <w:p>
+      <w:r>
+        <w:rPr>
+          <w:b/>
+        </w:rPr>
+        <w:t xml:space="preserve">### POST </w:t>
+      </w:r>
+      <w:r>
+        <w:rPr>
+          <w:b/>
+        </w:rPr>
+        <w:t>g</w:t>
+      </w:r>
+      <w:r>
+        <w:rPr>
+          <w:b/>
+        </w:rPr>
+        <w:t>etBlockCalls</w:t>
+      </w:r>
+    </w:p>
+    <w:p>
+      <w:r>
+        <w:t>http://speakintelligence.neon-soft.com/api/getBlockCalls</w:t>
+      </w:r>
+    </w:p>
+    <w:p>
+      <w:r>
+        <w:t>Params:</w:t>
+      </w:r>
+    </w:p>
+    <w:p>
+      <w:r>
+        <w:t>"AccountID"(optional)</w:t>
+      </w:r>
+    </w:p>
+    <w:p>
+      <w:r>
+        <w:t>StartDate</w:t>
+      </w:r>
+    </w:p>
+    <w:p>
+      <w:r>
+        <w:t>EndDate</w:t>
+      </w:r>
+    </w:p>
+    <w:p>
+      <w:r>
+        <w:t>Return</w:t>
+      </w:r>
+    </w:p>
+    <w:p>
+      <w:r>
+        <w:t xml:space="preserve">   Example:</w:t>
+      </w:r>
+    </w:p>
+    <w:p>
+      <w:r>
+        <w:t xml:space="preserve">           Request:</w:t>
+      </w:r>
+    </w:p>
+    <w:p>
+      <w:r>
+        <w:t xml:space="preserve">           StartDate: 2018-01-01</w:t>
+      </w:r>
+    </w:p>
+    <w:p>
+      <w:r>
+        <w:t xml:space="preserve">           EndDate   : 2018-08-01</w:t>
+      </w:r>
+    </w:p>
+    <w:p>
+      <w:r>
+        <w:t xml:space="preserve">           AccountID :</w:t>
       </w:r>
     </w:p>
     <w:p/>
     <w:p>
-      <w:pPr>
-        <w:rPr>
-          <w:b/>
-        </w:rPr>
-      </w:pPr>
-      <w:r>
-        <w:rPr>
-          <w:b/>
-        </w:rPr>
-        <w:t>### POST blockCall</w:t>
-      </w:r>
-    </w:p>
-    <w:p>
-      <w:r>
-        <w:t>http://speakintelligence.neon-soft.com/api/blockCall</w:t>
-      </w:r>
-    </w:p>
-    <w:p>
-      <w:r>
-        <w:t>Params:</w:t>
-      </w:r>
-    </w:p>
-    <w:p>
-      <w:r>
-        <w:t>"AccountID"/"AccountNo"</w:t>
-      </w:r>
-    </w:p>
-    <w:p>
-      <w:r>
-        <w:t>UUID</w:t>
-      </w:r>
-    </w:p>
-    <w:p>
-      <w:r>
-        <w:t>DisconnectTime</w:t>
-      </w:r>
-    </w:p>
-    <w:p>
       <w:r>
         <w:lastRenderedPageBreak/>
-        <w:t>BlockReason</w:t>
-      </w:r>
-    </w:p>
-    <w:p/>
-    <w:p>
-      <w:r>
-        <w:t>Return</w:t>
-      </w:r>
-    </w:p>
-    <w:p/>
-    <w:p>
-      <w:r>
-        <w:t xml:space="preserve">    Example:</w:t>
-      </w:r>
-    </w:p>
-    <w:p>
-      <w:r>
-        <w:t xml:space="preserve">        Request:</w:t>
-      </w:r>
-    </w:p>
-    <w:p/>
-    <w:p>
-      <w:r>
-        <w:t xml:space="preserve">        AccountID: "6727"</w:t>
-      </w:r>
-    </w:p>
-    <w:p>
-      <w:r>
-        <w:t xml:space="preserve">        UUID   : 1155545</w:t>
-      </w:r>
-    </w:p>
-    <w:p>
-      <w:r>
-        <w:t xml:space="preserve">        BlockReason : LowBalance</w:t>
-      </w:r>
-    </w:p>
-    <w:p/>
-    <w:p>
-      <w:r>
-        <w:t xml:space="preserve">        Response:</w:t>
-      </w:r>
-    </w:p>
-    <w:p/>
-    <w:p>
-      <w:r>
-        <w:t xml:space="preserve">            {</w:t>
-      </w:r>
-    </w:p>
-    <w:p>
-      <w:r>
-        <w:t xml:space="preserve">                "status": "success",</w:t>
-      </w:r>
-    </w:p>
-    <w:p>
-      <w:r>
-        <w:t xml:space="preserve">                "message": "Call Blocked Successfully",</w:t>
-      </w:r>
-    </w:p>
-    <w:p>
-      <w:r>
-        <w:t xml:space="preserve">                "data": {</w:t>
-      </w:r>
-    </w:p>
-    <w:p>
-      <w:r>
-        <w:t xml:space="preserve">                    "duration": 120</w:t>
+        <w:t xml:space="preserve">           Response:</w:t>
+      </w:r>
+    </w:p>
+    <w:p>
+      <w:r>
+        <w:t xml:space="preserve">               {</w:t>
+      </w:r>
+    </w:p>
+    <w:p>
+      <w:r>
+        <w:t xml:space="preserve">                   "status": "success",</w:t>
+      </w:r>
+    </w:p>
+    <w:p>
+      <w:r>
+        <w:t xml:space="preserve">                   "data": [</w:t>
+      </w:r>
+    </w:p>
+    <w:p>
+      <w:r>
+        <w:t xml:space="preserve">                       {</w:t>
+      </w:r>
+    </w:p>
+    <w:p>
+      <w:r>
+        <w:t xml:space="preserve">                           "status": "success",</w:t>
+      </w:r>
+    </w:p>
+    <w:p>
+      <w:r>
+        <w:t xml:space="preserve">                           "data": [</w:t>
+      </w:r>
+    </w:p>
+    <w:p>
+      <w:r>
+        <w:t xml:space="preserve">                               {</w:t>
+      </w:r>
+    </w:p>
+    <w:p>
+      <w:r>
+        <w:t xml:space="preserve">                                   "UsageDetailID": 1,</w:t>
+      </w:r>
+    </w:p>
+    <w:p>
+      <w:r>
+        <w:t xml:space="preserve">                                   "UsageHeaderID": 1,</w:t>
+      </w:r>
+    </w:p>
+    <w:p>
+      <w:r>
+        <w:t xml:space="preserve">                                   "connect_time": "2018-06-10 23:53:58",</w:t>
+      </w:r>
+    </w:p>
+    <w:p>
+      <w:r>
+        <w:t xml:space="preserve">                                   "disconnect_time": "2018-06-10 23:54:32",</w:t>
+      </w:r>
+    </w:p>
+    <w:p>
+      <w:r>
+        <w:t xml:space="preserve">                                   "billed_duration": 34,</w:t>
+      </w:r>
+    </w:p>
+    <w:p>
+      <w:r>
+        <w:t xml:space="preserve">                                   "area_prefix": "qukn8801",</w:t>
+      </w:r>
+    </w:p>
+    <w:p>
+      <w:r>
+        <w:t xml:space="preserve">                                   "pincode": null,</w:t>
+      </w:r>
+    </w:p>
+    <w:p>
+      <w:r>
+        <w:t xml:space="preserve">                                   "extension": null,</w:t>
+      </w:r>
+    </w:p>
+    <w:p>
+      <w:r>
+        <w:t xml:space="preserve">                                   "cli": "971562600839",</w:t>
+      </w:r>
+    </w:p>
+    <w:p>
+      <w:r>
+        <w:t xml:space="preserve">                                   "cld": "11118801855498036",</w:t>
       </w:r>
     </w:p>
     <w:p>
       <w:r>
         <w:lastRenderedPageBreak/>
-        <w:t xml:space="preserve">                }</w:t>
-      </w:r>
-    </w:p>
-    <w:p>
-      <w:r>
-        <w:t xml:space="preserve">            }</w:t>
-      </w:r>
-    </w:p>
-    <w:p>
-      <w:r>
-        <w:rPr>
-          <w:b/>
-        </w:rPr>
-        <w:t xml:space="preserve">### POST </w:t>
-      </w:r>
-      <w:r>
-        <w:rPr>
-          <w:b/>
-        </w:rPr>
-        <w:t>g</w:t>
-      </w:r>
-      <w:r>
-        <w:rPr>
-          <w:b/>
-        </w:rPr>
-        <w:t>etBlockCalls</w:t>
-      </w:r>
-    </w:p>
-    <w:p>
-      <w:r>
-        <w:t>http://speakintelligence.neon-soft.com/api/getBlockCalls</w:t>
-      </w:r>
-    </w:p>
-    <w:p>
-      <w:r>
-        <w:t>Params:</w:t>
-      </w:r>
-    </w:p>
-    <w:p>
-      <w:r>
-        <w:t>"AccountID"(optional)</w:t>
-      </w:r>
-    </w:p>
-    <w:p>
-      <w:r>
-        <w:t>StartDate</w:t>
-      </w:r>
-    </w:p>
-    <w:p>
-      <w:r>
-        <w:t>EndDate</w:t>
-      </w:r>
-    </w:p>
-    <w:p>
-      <w:r>
-        <w:t>Return</w:t>
-      </w:r>
-    </w:p>
-    <w:p>
-      <w:r>
-        <w:t xml:space="preserve">   Example:</w:t>
-      </w:r>
-    </w:p>
-    <w:p>
-      <w:r>
-        <w:t xml:space="preserve">           Request:</w:t>
-      </w:r>
-    </w:p>
-    <w:p>
-      <w:r>
-        <w:t xml:space="preserve">           StartDate: 2018-01-01</w:t>
-      </w:r>
-    </w:p>
-    <w:p>
-      <w:r>
-        <w:t xml:space="preserve">           EndDate   : 2018-08-01</w:t>
-      </w:r>
-    </w:p>
-    <w:p>
-      <w:r>
-        <w:t xml:space="preserve">           AccountID :</w:t>
-      </w:r>
-    </w:p>
-    <w:p/>
-    <w:p>
-      <w:r>
-        <w:t xml:space="preserve">           Response:</w:t>
-      </w:r>
-    </w:p>
-    <w:p>
-      <w:r>
-        <w:t xml:space="preserve">               {</w:t>
-      </w:r>
-    </w:p>
-    <w:p>
-      <w:r>
-        <w:t xml:space="preserve">                   "status": "success",</w:t>
+        <w:t xml:space="preserve">                                   "cost": "0.010370",</w:t>
+      </w:r>
+    </w:p>
+    <w:p>
+      <w:r>
+        <w:t xml:space="preserve">                                   "remote_ip": "203.90.232.81",</w:t>
+      </w:r>
+    </w:p>
+    <w:p>
+      <w:r>
+        <w:t xml:space="preserve">                                   "duration": 34,</w:t>
+      </w:r>
+    </w:p>
+    <w:p>
+      <w:r>
+        <w:t xml:space="preserve">                                   "trunk": "Other",</w:t>
+      </w:r>
+    </w:p>
+    <w:p>
+      <w:r>
+        <w:t xml:space="preserve">                                   "ProcessID": "30254",</w:t>
+      </w:r>
+    </w:p>
+    <w:p>
+      <w:r>
+        <w:t xml:space="preserve">                                   "ID": 38018081,</w:t>
+      </w:r>
+    </w:p>
+    <w:p>
+      <w:r>
+        <w:t xml:space="preserve">                                   "is_inbound": 0,</w:t>
+      </w:r>
+    </w:p>
+    <w:p>
+      <w:r>
+        <w:t xml:space="preserve">                                   "billed_second": 34,</w:t>
+      </w:r>
+    </w:p>
+    <w:p>
+      <w:r>
+        <w:t xml:space="preserve">                                   "disposition": "Blocked",</w:t>
+      </w:r>
+    </w:p>
+    <w:p>
+      <w:r>
+        <w:t xml:space="preserve">                                   "userfield": null,</w:t>
+      </w:r>
+    </w:p>
+    <w:p>
+      <w:r>
+        <w:t xml:space="preserve">                                   "StartDate": "2018-06-10 00:00:00",</w:t>
+      </w:r>
+    </w:p>
+    <w:p>
+      <w:r>
+        <w:t xml:space="preserve">                                   "GatewayAccountID": "QUICKCOM"</w:t>
+      </w:r>
+    </w:p>
+    <w:p>
+      <w:r>
+        <w:t xml:space="preserve">                               },</w:t>
+      </w:r>
+    </w:p>
+    <w:p>
+      <w:r>
+        <w:t xml:space="preserve">                               {</w:t>
+      </w:r>
+    </w:p>
+    <w:p>
+      <w:r>
+        <w:t xml:space="preserve">                                   "UsageDetailID": 2,</w:t>
+      </w:r>
+    </w:p>
+    <w:p>
+      <w:r>
+        <w:t xml:space="preserve">                                   "UsageHeaderID": 1,</w:t>
+      </w:r>
+    </w:p>
+    <w:p>
+      <w:r>
+        <w:t xml:space="preserve">                                   "connect_time": "2018-06-10 23:44:15",</w:t>
+      </w:r>
+    </w:p>
+    <w:p>
+      <w:r>
+        <w:t xml:space="preserve">                                   "disconnect_time": "2018-06-10 23:54:52",</w:t>
       </w:r>
     </w:p>
     <w:p>
       <w:r>
         <w:lastRenderedPageBreak/>
-        <w:t xml:space="preserve">                   "data": [</w:t>
-      </w:r>
-    </w:p>
-    <w:p>
-      <w:r>
-        <w:t xml:space="preserve">                       {</w:t>
-      </w:r>
-    </w:p>
-    <w:p>
-      <w:r>
-        <w:t xml:space="preserve">                           "status": "success",</w:t>
-      </w:r>
-    </w:p>
-    <w:p>
-      <w:r>
-        <w:t xml:space="preserve">                           "data": [</w:t>
-      </w:r>
-    </w:p>
-    <w:p>
-      <w:r>
-        <w:t xml:space="preserve">                               {</w:t>
-      </w:r>
-    </w:p>
-    <w:p>
-      <w:r>
-        <w:t xml:space="preserve">                                   "UsageDetailID": 1,</w:t>
-      </w:r>
-    </w:p>
-    <w:p>
-      <w:r>
-        <w:t xml:space="preserve">                                   "UsageHeaderID": 1,</w:t>
-      </w:r>
-    </w:p>
-    <w:p>
-      <w:r>
-        <w:t xml:space="preserve">                                   "connect_time": "2018-06-10 23:53:58",</w:t>
-      </w:r>
-    </w:p>
-    <w:p>
-      <w:r>
-        <w:t xml:space="preserve">                                   "disconnect_time": "2018-06-10 23:54:32",</w:t>
-      </w:r>
-    </w:p>
-    <w:p>
-      <w:r>
-        <w:t xml:space="preserve">                                   "billed_duration": 34,</w:t>
+        <w:t xml:space="preserve">                                   "billed_duration": 637,</w:t>
       </w:r>
     </w:p>
     <w:p>
@@ -2586,17 +2729,17 @@
     </w:p>
     <w:p>
       <w:r>
-        <w:t xml:space="preserve">                                   "cli": "971562600839",</w:t>
-      </w:r>
-    </w:p>
-    <w:p>
-      <w:r>
-        <w:t xml:space="preserve">                                   "cld": "11118801855498036",</w:t>
-      </w:r>
-    </w:p>
-    <w:p>
-      <w:r>
-        <w:t xml:space="preserve">                                   "cost": "0.010370",</w:t>
+        <w:t xml:space="preserve">                                   "cli": "971567884733",</w:t>
+      </w:r>
+    </w:p>
+    <w:p>
+      <w:r>
+        <w:t xml:space="preserve">                                   "cld": "11118801720932251",</w:t>
+      </w:r>
+    </w:p>
+    <w:p>
+      <w:r>
+        <w:t xml:space="preserve">                                   "cost": "0.194285",</w:t>
       </w:r>
     </w:p>
     <w:p>
@@ -2606,178 +2749,57 @@
     </w:p>
     <w:p>
       <w:r>
-        <w:t xml:space="preserve">                                   "duration": 34,</w:t>
+        <w:t xml:space="preserve">                                   "duration": 637,</w:t>
+      </w:r>
+    </w:p>
+    <w:p>
+      <w:r>
+        <w:t xml:space="preserve">                                   "trunk": "Other",</w:t>
+      </w:r>
+    </w:p>
+    <w:p>
+      <w:r>
+        <w:t xml:space="preserve">                                   "ProcessID": "30254",</w:t>
+      </w:r>
+    </w:p>
+    <w:p>
+      <w:r>
+        <w:t xml:space="preserve">                                   "ID": 38018164,</w:t>
+      </w:r>
+    </w:p>
+    <w:p>
+      <w:r>
+        <w:t xml:space="preserve">                                   "is_inbound": 0,</w:t>
+      </w:r>
+    </w:p>
+    <w:p>
+      <w:r>
+        <w:t xml:space="preserve">                                   "billed_second": 637,</w:t>
+      </w:r>
+    </w:p>
+    <w:p>
+      <w:r>
+        <w:t xml:space="preserve">                                   "disposition": "Blocked",</w:t>
+      </w:r>
+    </w:p>
+    <w:p>
+      <w:r>
+        <w:t xml:space="preserve">                                   "userfield": null,</w:t>
+      </w:r>
+    </w:p>
+    <w:p>
+      <w:r>
+        <w:t xml:space="preserve">                                   "StartDate": "2018-06-10 00:00:00",</w:t>
+      </w:r>
+    </w:p>
+    <w:p>
+      <w:r>
+        <w:t xml:space="preserve">                                   "GatewayAccountID": "QUICKCOM"</w:t>
       </w:r>
     </w:p>
     <w:p>
       <w:r>
         <w:lastRenderedPageBreak/>
-        <w:t xml:space="preserve">                                   "trunk": "Other",</w:t>
-      </w:r>
-    </w:p>
-    <w:p>
-      <w:r>
-        <w:t xml:space="preserve">                                   "ProcessID": "30254",</w:t>
-      </w:r>
-    </w:p>
-    <w:p>
-      <w:r>
-        <w:t xml:space="preserve">                                   "ID": 38018081,</w:t>
-      </w:r>
-    </w:p>
-    <w:p>
-      <w:r>
-        <w:t xml:space="preserve">                                   "is_inbound": 0,</w:t>
-      </w:r>
-    </w:p>
-    <w:p>
-      <w:r>
-        <w:t xml:space="preserve">                                   "billed_second": 34,</w:t>
-      </w:r>
-    </w:p>
-    <w:p>
-      <w:r>
-        <w:t xml:space="preserve">                                   "disposition": "Blocked",</w:t>
-      </w:r>
-    </w:p>
-    <w:p>
-      <w:r>
-        <w:t xml:space="preserve">                                   "userfield": null,</w:t>
-      </w:r>
-    </w:p>
-    <w:p>
-      <w:r>
-        <w:t xml:space="preserve">                                   "StartDate": "2018-06-10 00:00:00",</w:t>
-      </w:r>
-    </w:p>
-    <w:p>
-      <w:r>
-        <w:t xml:space="preserve">                                   "GatewayAccountID": "QUICKCOM"</w:t>
-      </w:r>
-    </w:p>
-    <w:p>
-      <w:r>
-        <w:t xml:space="preserve">                               },</w:t>
-      </w:r>
-    </w:p>
-    <w:p>
-      <w:r>
-        <w:t xml:space="preserve">                               {</w:t>
-      </w:r>
-    </w:p>
-    <w:p>
-      <w:r>
-        <w:t xml:space="preserve">                                   "UsageDetailID": 2,</w:t>
-      </w:r>
-    </w:p>
-    <w:p>
-      <w:r>
-        <w:t xml:space="preserve">                                   "UsageHeaderID": 1,</w:t>
-      </w:r>
-    </w:p>
-    <w:p>
-      <w:r>
-        <w:t xml:space="preserve">                                   "connect_time": "2018-06-10 23:44:15",</w:t>
-      </w:r>
-    </w:p>
-    <w:p>
-      <w:r>
-        <w:t xml:space="preserve">                                   "disconnect_time": "2018-06-10 23:54:52",</w:t>
-      </w:r>
-    </w:p>
-    <w:p>
-      <w:r>
-        <w:t xml:space="preserve">                                   "billed_duration": 637,</w:t>
-      </w:r>
-    </w:p>
-    <w:p>
-      <w:r>
-        <w:t xml:space="preserve">                                   "area_prefix": "qukn8801",</w:t>
-      </w:r>
-    </w:p>
-    <w:p>
-      <w:r>
-        <w:t xml:space="preserve">                                   "pincode": null,</w:t>
-      </w:r>
-    </w:p>
-    <w:p>
-      <w:r>
-        <w:lastRenderedPageBreak/>
-        <w:t xml:space="preserve">                                   "extension": null,</w:t>
-      </w:r>
-    </w:p>
-    <w:p>
-      <w:r>
-        <w:t xml:space="preserve">                                   "cli": "971567884733",</w:t>
-      </w:r>
-    </w:p>
-    <w:p>
-      <w:r>
-        <w:t xml:space="preserve">                                   "cld": "11118801720932251",</w:t>
-      </w:r>
-    </w:p>
-    <w:p>
-      <w:r>
-        <w:t xml:space="preserve">                                   "cost": "0.194285",</w:t>
-      </w:r>
-    </w:p>
-    <w:p>
-      <w:r>
-        <w:t xml:space="preserve">                                   "remote_ip": "203.90.232.81",</w:t>
-      </w:r>
-    </w:p>
-    <w:p>
-      <w:r>
-        <w:t xml:space="preserve">                                   "duration": 637,</w:t>
-      </w:r>
-    </w:p>
-    <w:p>
-      <w:r>
-        <w:t xml:space="preserve">                                   "trunk": "Other",</w:t>
-      </w:r>
-    </w:p>
-    <w:p>
-      <w:r>
-        <w:t xml:space="preserve">                                   "ProcessID": "30254",</w:t>
-      </w:r>
-    </w:p>
-    <w:p>
-      <w:r>
-        <w:t xml:space="preserve">                                   "ID": 38018164,</w:t>
-      </w:r>
-    </w:p>
-    <w:p>
-      <w:r>
-        <w:t xml:space="preserve">                                   "is_inbound": 0,</w:t>
-      </w:r>
-    </w:p>
-    <w:p>
-      <w:r>
-        <w:t xml:space="preserve">                                   "billed_second": 637,</w:t>
-      </w:r>
-    </w:p>
-    <w:p>
-      <w:r>
-        <w:t xml:space="preserve">                                   "disposition": "Blocked",</w:t>
-      </w:r>
-    </w:p>
-    <w:p>
-      <w:r>
-        <w:t xml:space="preserve">                                   "userfield": null,</w:t>
-      </w:r>
-    </w:p>
-    <w:p>
-      <w:r>
-        <w:t xml:space="preserve">                                   "StartDate": "2018-06-10 00:00:00",</w:t>
-      </w:r>
-    </w:p>
-    <w:p>
-      <w:r>
-        <w:t xml:space="preserve">                                   "GatewayAccountID": "QUICKCOM"</w:t>
-      </w:r>
-    </w:p>
-    <w:p>
-      <w:r>
         <w:t xml:space="preserve">                               }</w:t>
       </w:r>
     </w:p>
@@ -2793,7 +2815,6 @@
     </w:p>
     <w:p>
       <w:r>
-        <w:lastRenderedPageBreak/>
         <w:t xml:space="preserve">                   ]</w:t>
       </w:r>
     </w:p>
@@ -2995,6 +3016,7 @@
           <w:sz w:val="24"/>
           <w:szCs w:val="24"/>
         </w:rPr>
+        <w:lastRenderedPageBreak/>
         <w:t xml:space="preserve">    Example:</w:t>
       </w:r>
     </w:p>
@@ -3046,7 +3068,6 @@
           <w:sz w:val="24"/>
           <w:szCs w:val="24"/>
         </w:rPr>
-        <w:lastRenderedPageBreak/>
         <w:t xml:space="preserve">        </w:t>
       </w:r>
       <w:r>
@@ -3329,6 +3350,7 @@
           <w:sz w:val="24"/>
           <w:szCs w:val="24"/>
         </w:rPr>
+        <w:lastRenderedPageBreak/>
         <w:t xml:space="preserve">                       "VendorConnectionName": "BICS2",</w:t>
       </w:r>
     </w:p>
@@ -3380,7 +3402,262 @@
           <w:sz w:val="24"/>
           <w:szCs w:val="24"/>
         </w:rPr>
+        <w:t xml:space="preserve">                       "Port": "",</w:t>
+      </w:r>
+    </w:p>
+    <w:p>
+      <w:pPr>
+        <w:rPr>
+          <w:rFonts w:cstheme="minorHAnsi"/>
+          <w:sz w:val="24"/>
+          <w:szCs w:val="24"/>
+        </w:rPr>
+      </w:pPr>
+      <w:r>
+        <w:rPr>
+          <w:rFonts w:cstheme="minorHAnsi"/>
+          <w:sz w:val="24"/>
+          <w:szCs w:val="24"/>
+        </w:rPr>
+        <w:t xml:space="preserve">                       "Username": "onno.westra@speakintelligence.com",</w:t>
+      </w:r>
+    </w:p>
+    <w:p>
+      <w:pPr>
+        <w:rPr>
+          <w:rFonts w:cstheme="minorHAnsi"/>
+          <w:sz w:val="24"/>
+          <w:szCs w:val="24"/>
+        </w:rPr>
+      </w:pPr>
+      <w:r>
+        <w:rPr>
+          <w:rFonts w:cstheme="minorHAnsi"/>
+          <w:sz w:val="24"/>
+          <w:szCs w:val="24"/>
+        </w:rPr>
+        <w:t xml:space="preserve">                       "Password": "test987",</w:t>
+      </w:r>
+    </w:p>
+    <w:p>
+      <w:pPr>
+        <w:rPr>
+          <w:rFonts w:cstheme="minorHAnsi"/>
+          <w:sz w:val="24"/>
+          <w:szCs w:val="24"/>
+        </w:rPr>
+      </w:pPr>
+      <w:r>
+        <w:rPr>
+          <w:rFonts w:cstheme="minorHAnsi"/>
+          <w:sz w:val="24"/>
+          <w:szCs w:val="24"/>
+        </w:rPr>
+        <w:t xml:space="preserve">                       "AuthenticationMode": "",</w:t>
+      </w:r>
+    </w:p>
+    <w:p>
+      <w:pPr>
+        <w:rPr>
+          <w:rFonts w:cstheme="minorHAnsi"/>
+          <w:sz w:val="24"/>
+          <w:szCs w:val="24"/>
+        </w:rPr>
+      </w:pPr>
+      <w:r>
+        <w:rPr>
+          <w:rFonts w:cstheme="minorHAnsi"/>
+          <w:sz w:val="24"/>
+          <w:szCs w:val="24"/>
+        </w:rPr>
+        <w:t xml:space="preserve">                       "Currency": "EUR",</w:t>
+      </w:r>
+    </w:p>
+    <w:p>
+      <w:pPr>
+        <w:rPr>
+          <w:rFonts w:cstheme="minorHAnsi"/>
+          <w:sz w:val="24"/>
+          <w:szCs w:val="24"/>
+        </w:rPr>
+      </w:pPr>
+      <w:r>
+        <w:rPr>
+          <w:rFonts w:cstheme="minorHAnsi"/>
+          <w:sz w:val="24"/>
+          <w:szCs w:val="24"/>
+        </w:rPr>
+        <w:t xml:space="preserve">                       "Rate": "0.002300"</w:t>
+      </w:r>
+    </w:p>
+    <w:p>
+      <w:pPr>
+        <w:rPr>
+          <w:rFonts w:cstheme="minorHAnsi"/>
+          <w:sz w:val="24"/>
+          <w:szCs w:val="24"/>
+        </w:rPr>
+      </w:pPr>
+      <w:r>
+        <w:rPr>
+          <w:rFonts w:cstheme="minorHAnsi"/>
+          <w:sz w:val="24"/>
+          <w:szCs w:val="24"/>
+        </w:rPr>
+        <w:t xml:space="preserve">                   },</w:t>
+      </w:r>
+    </w:p>
+    <w:p>
+      <w:pPr>
+        <w:rPr>
+          <w:rFonts w:cstheme="minorHAnsi"/>
+          <w:sz w:val="24"/>
+          <w:szCs w:val="24"/>
+        </w:rPr>
+      </w:pPr>
+      <w:r>
+        <w:rPr>
+          <w:rFonts w:cstheme="minorHAnsi"/>
+          <w:sz w:val="24"/>
+          <w:szCs w:val="24"/>
+        </w:rPr>
+        <w:t xml:space="preserve">                   {</w:t>
+      </w:r>
+    </w:p>
+    <w:p>
+      <w:pPr>
+        <w:rPr>
+          <w:rFonts w:cstheme="minorHAnsi"/>
+          <w:sz w:val="24"/>
+          <w:szCs w:val="24"/>
+        </w:rPr>
+      </w:pPr>
+      <w:r>
+        <w:rPr>
+          <w:rFonts w:cstheme="minorHAnsi"/>
+          <w:sz w:val="24"/>
+          <w:szCs w:val="24"/>
+        </w:rPr>
+        <w:t xml:space="preserve">                       "Position": "2",</w:t>
+      </w:r>
+    </w:p>
+    <w:p>
+      <w:pPr>
+        <w:rPr>
+          <w:rFonts w:cstheme="minorHAnsi"/>
+          <w:sz w:val="24"/>
+          <w:szCs w:val="24"/>
+        </w:rPr>
+      </w:pPr>
+      <w:r>
+        <w:rPr>
+          <w:rFonts w:cstheme="minorHAnsi"/>
+          <w:sz w:val="24"/>
+          <w:szCs w:val="24"/>
+        </w:rPr>
+        <w:t xml:space="preserve">                       "Prefix": "12344",</w:t>
+      </w:r>
+    </w:p>
+    <w:p>
+      <w:pPr>
+        <w:rPr>
+          <w:rFonts w:cstheme="minorHAnsi"/>
+          <w:sz w:val="24"/>
+          <w:szCs w:val="24"/>
+        </w:rPr>
+      </w:pPr>
+      <w:r>
+        <w:rPr>
+          <w:rFonts w:cstheme="minorHAnsi"/>
+          <w:sz w:val="24"/>
+          <w:szCs w:val="24"/>
+        </w:rPr>
+        <w:t xml:space="preserve">                       "VendorID": "6747",</w:t>
+      </w:r>
+    </w:p>
+    <w:p>
+      <w:pPr>
+        <w:rPr>
+          <w:rFonts w:cstheme="minorHAnsi"/>
+          <w:sz w:val="24"/>
+          <w:szCs w:val="24"/>
+        </w:rPr>
+      </w:pPr>
+      <w:r>
+        <w:rPr>
+          <w:rFonts w:cstheme="minorHAnsi"/>
+          <w:sz w:val="24"/>
+          <w:szCs w:val="24"/>
+        </w:rPr>
+        <w:t xml:space="preserve">                       "VendorName": "TATA",</w:t>
+      </w:r>
+    </w:p>
+    <w:p>
+      <w:pPr>
+        <w:rPr>
+          <w:rFonts w:cstheme="minorHAnsi"/>
+          <w:sz w:val="24"/>
+          <w:szCs w:val="24"/>
+        </w:rPr>
+      </w:pPr>
+      <w:r>
+        <w:rPr>
+          <w:rFonts w:cstheme="minorHAnsi"/>
+          <w:sz w:val="24"/>
+          <w:szCs w:val="24"/>
+        </w:rPr>
+        <w:t xml:space="preserve">                       "VendorConnectionName": "TATA",</w:t>
+      </w:r>
+    </w:p>
+    <w:p>
+      <w:pPr>
+        <w:rPr>
+          <w:rFonts w:cstheme="minorHAnsi"/>
+          <w:sz w:val="24"/>
+          <w:szCs w:val="24"/>
+        </w:rPr>
+      </w:pPr>
+      <w:r>
+        <w:rPr>
+          <w:rFonts w:cstheme="minorHAnsi"/>
+          <w:sz w:val="24"/>
+          <w:szCs w:val="24"/>
+        </w:rPr>
+        <w:t xml:space="preserve">                       "SipHeader": "",</w:t>
+      </w:r>
+    </w:p>
+    <w:p>
+      <w:pPr>
+        <w:rPr>
+          <w:rFonts w:cstheme="minorHAnsi"/>
+          <w:sz w:val="24"/>
+          <w:szCs w:val="24"/>
+        </w:rPr>
+      </w:pPr>
+      <w:r>
+        <w:rPr>
+          <w:rFonts w:cstheme="minorHAnsi"/>
+          <w:sz w:val="24"/>
+          <w:szCs w:val="24"/>
+        </w:rPr>
         <w:lastRenderedPageBreak/>
+        <w:t xml:space="preserve">                       "IP": "",</w:t>
+      </w:r>
+    </w:p>
+    <w:p>
+      <w:pPr>
+        <w:rPr>
+          <w:rFonts w:cstheme="minorHAnsi"/>
+          <w:sz w:val="24"/>
+          <w:szCs w:val="24"/>
+        </w:rPr>
+      </w:pPr>
+      <w:r>
+        <w:rPr>
+          <w:rFonts w:cstheme="minorHAnsi"/>
+          <w:sz w:val="24"/>
+          <w:szCs w:val="24"/>
+        </w:rPr>
         <w:t xml:space="preserve">                       "Port": "",</w:t>
       </w:r>
     </w:p>
@@ -3398,24 +3675,24 @@
           <w:sz w:val="24"/>
           <w:szCs w:val="24"/>
         </w:rPr>
-        <w:t xml:space="preserve">                       "Username": "onno.westra@speakintelligence.com",</w:t>
-      </w:r>
-    </w:p>
-    <w:p>
-      <w:pPr>
-        <w:rPr>
-          <w:rFonts w:cstheme="minorHAnsi"/>
-          <w:sz w:val="24"/>
-          <w:szCs w:val="24"/>
-        </w:rPr>
-      </w:pPr>
-      <w:r>
-        <w:rPr>
-          <w:rFonts w:cstheme="minorHAnsi"/>
-          <w:sz w:val="24"/>
-          <w:szCs w:val="24"/>
-        </w:rPr>
-        <w:t xml:space="preserve">                       "Password": "test987",</w:t>
+        <w:t xml:space="preserve">                       "Username": "",</w:t>
+      </w:r>
+    </w:p>
+    <w:p>
+      <w:pPr>
+        <w:rPr>
+          <w:rFonts w:cstheme="minorHAnsi"/>
+          <w:sz w:val="24"/>
+          <w:szCs w:val="24"/>
+        </w:rPr>
+      </w:pPr>
+      <w:r>
+        <w:rPr>
+          <w:rFonts w:cstheme="minorHAnsi"/>
+          <w:sz w:val="24"/>
+          <w:szCs w:val="24"/>
+        </w:rPr>
+        <w:t xml:space="preserve">                       "Password": "",</w:t>
       </w:r>
     </w:p>
     <w:p>
@@ -3517,75 +3794,75 @@
           <w:sz w:val="24"/>
           <w:szCs w:val="24"/>
         </w:rPr>
-        <w:t xml:space="preserve">                       "Position": "2",</w:t>
-      </w:r>
-    </w:p>
-    <w:p>
-      <w:pPr>
-        <w:rPr>
-          <w:rFonts w:cstheme="minorHAnsi"/>
-          <w:sz w:val="24"/>
-          <w:szCs w:val="24"/>
-        </w:rPr>
-      </w:pPr>
-      <w:r>
-        <w:rPr>
-          <w:rFonts w:cstheme="minorHAnsi"/>
-          <w:sz w:val="24"/>
-          <w:szCs w:val="24"/>
-        </w:rPr>
-        <w:t xml:space="preserve">                       "Prefix": "12344",</w:t>
-      </w:r>
-    </w:p>
-    <w:p>
-      <w:pPr>
-        <w:rPr>
-          <w:rFonts w:cstheme="minorHAnsi"/>
-          <w:sz w:val="24"/>
-          <w:szCs w:val="24"/>
-        </w:rPr>
-      </w:pPr>
-      <w:r>
-        <w:rPr>
-          <w:rFonts w:cstheme="minorHAnsi"/>
-          <w:sz w:val="24"/>
-          <w:szCs w:val="24"/>
-        </w:rPr>
-        <w:t xml:space="preserve">                       "VendorID": "6747",</w:t>
-      </w:r>
-    </w:p>
-    <w:p>
-      <w:pPr>
-        <w:rPr>
-          <w:rFonts w:cstheme="minorHAnsi"/>
-          <w:sz w:val="24"/>
-          <w:szCs w:val="24"/>
-        </w:rPr>
-      </w:pPr>
-      <w:r>
-        <w:rPr>
-          <w:rFonts w:cstheme="minorHAnsi"/>
-          <w:sz w:val="24"/>
-          <w:szCs w:val="24"/>
-        </w:rPr>
-        <w:t xml:space="preserve">                       "VendorName": "TATA",</w:t>
-      </w:r>
-    </w:p>
-    <w:p>
-      <w:pPr>
-        <w:rPr>
-          <w:rFonts w:cstheme="minorHAnsi"/>
-          <w:sz w:val="24"/>
-          <w:szCs w:val="24"/>
-        </w:rPr>
-      </w:pPr>
-      <w:r>
-        <w:rPr>
-          <w:rFonts w:cstheme="minorHAnsi"/>
-          <w:sz w:val="24"/>
-          <w:szCs w:val="24"/>
-        </w:rPr>
-        <w:t xml:space="preserve">                       "VendorConnectionName": "TATA",</w:t>
+        <w:t xml:space="preserve">                       "Position": "3",</w:t>
+      </w:r>
+    </w:p>
+    <w:p>
+      <w:pPr>
+        <w:rPr>
+          <w:rFonts w:cstheme="minorHAnsi"/>
+          <w:sz w:val="24"/>
+          <w:szCs w:val="24"/>
+        </w:rPr>
+      </w:pPr>
+      <w:r>
+        <w:rPr>
+          <w:rFonts w:cstheme="minorHAnsi"/>
+          <w:sz w:val="24"/>
+          <w:szCs w:val="24"/>
+        </w:rPr>
+        <w:t xml:space="preserve">                       "Prefix": "22244",</w:t>
+      </w:r>
+    </w:p>
+    <w:p>
+      <w:pPr>
+        <w:rPr>
+          <w:rFonts w:cstheme="minorHAnsi"/>
+          <w:sz w:val="24"/>
+          <w:szCs w:val="24"/>
+        </w:rPr>
+      </w:pPr>
+      <w:r>
+        <w:rPr>
+          <w:rFonts w:cstheme="minorHAnsi"/>
+          <w:sz w:val="24"/>
+          <w:szCs w:val="24"/>
+        </w:rPr>
+        <w:t xml:space="preserve">                       "VendorID": "6748",</w:t>
+      </w:r>
+    </w:p>
+    <w:p>
+      <w:pPr>
+        <w:rPr>
+          <w:rFonts w:cstheme="minorHAnsi"/>
+          <w:sz w:val="24"/>
+          <w:szCs w:val="24"/>
+        </w:rPr>
+      </w:pPr>
+      <w:r>
+        <w:rPr>
+          <w:rFonts w:cstheme="minorHAnsi"/>
+          <w:sz w:val="24"/>
+          <w:szCs w:val="24"/>
+        </w:rPr>
+        <w:t xml:space="preserve">                       "VendorName": "BICS",</w:t>
+      </w:r>
+    </w:p>
+    <w:p>
+      <w:pPr>
+        <w:rPr>
+          <w:rFonts w:cstheme="minorHAnsi"/>
+          <w:sz w:val="24"/>
+          <w:szCs w:val="24"/>
+        </w:rPr>
+      </w:pPr>
+      <w:r>
+        <w:rPr>
+          <w:rFonts w:cstheme="minorHAnsi"/>
+          <w:sz w:val="24"/>
+          <w:szCs w:val="24"/>
+        </w:rPr>
+        <w:t xml:space="preserve">                       "VendorConnectionName": "BICS1",</w:t>
       </w:r>
     </w:p>
     <w:p>
@@ -3653,6 +3930,7 @@
           <w:sz w:val="24"/>
           <w:szCs w:val="24"/>
         </w:rPr>
+        <w:lastRenderedPageBreak/>
         <w:t xml:space="preserve">                       "Username": "",</w:t>
       </w:r>
     </w:p>
@@ -3670,7 +3948,6 @@
           <w:sz w:val="24"/>
           <w:szCs w:val="24"/>
         </w:rPr>
-        <w:lastRenderedPageBreak/>
         <w:t xml:space="preserve">                       "Password": "",</w:t>
       </w:r>
     </w:p>
@@ -3705,262 +3982,6 @@
           <w:sz w:val="24"/>
           <w:szCs w:val="24"/>
         </w:rPr>
-        <w:t xml:space="preserve">                       "Currency": "EUR",</w:t>
-      </w:r>
-    </w:p>
-    <w:p>
-      <w:pPr>
-        <w:rPr>
-          <w:rFonts w:cstheme="minorHAnsi"/>
-          <w:sz w:val="24"/>
-          <w:szCs w:val="24"/>
-        </w:rPr>
-      </w:pPr>
-      <w:r>
-        <w:rPr>
-          <w:rFonts w:cstheme="minorHAnsi"/>
-          <w:sz w:val="24"/>
-          <w:szCs w:val="24"/>
-        </w:rPr>
-        <w:t xml:space="preserve">                       "Rate": "0.002300"</w:t>
-      </w:r>
-    </w:p>
-    <w:p>
-      <w:pPr>
-        <w:rPr>
-          <w:rFonts w:cstheme="minorHAnsi"/>
-          <w:sz w:val="24"/>
-          <w:szCs w:val="24"/>
-        </w:rPr>
-      </w:pPr>
-      <w:r>
-        <w:rPr>
-          <w:rFonts w:cstheme="minorHAnsi"/>
-          <w:sz w:val="24"/>
-          <w:szCs w:val="24"/>
-        </w:rPr>
-        <w:t xml:space="preserve">                   },</w:t>
-      </w:r>
-    </w:p>
-    <w:p>
-      <w:pPr>
-        <w:rPr>
-          <w:rFonts w:cstheme="minorHAnsi"/>
-          <w:sz w:val="24"/>
-          <w:szCs w:val="24"/>
-        </w:rPr>
-      </w:pPr>
-      <w:r>
-        <w:rPr>
-          <w:rFonts w:cstheme="minorHAnsi"/>
-          <w:sz w:val="24"/>
-          <w:szCs w:val="24"/>
-        </w:rPr>
-        <w:t xml:space="preserve">                   {</w:t>
-      </w:r>
-    </w:p>
-    <w:p>
-      <w:pPr>
-        <w:rPr>
-          <w:rFonts w:cstheme="minorHAnsi"/>
-          <w:sz w:val="24"/>
-          <w:szCs w:val="24"/>
-        </w:rPr>
-      </w:pPr>
-      <w:r>
-        <w:rPr>
-          <w:rFonts w:cstheme="minorHAnsi"/>
-          <w:sz w:val="24"/>
-          <w:szCs w:val="24"/>
-        </w:rPr>
-        <w:t xml:space="preserve">                       "Position": "3",</w:t>
-      </w:r>
-    </w:p>
-    <w:p>
-      <w:pPr>
-        <w:rPr>
-          <w:rFonts w:cstheme="minorHAnsi"/>
-          <w:sz w:val="24"/>
-          <w:szCs w:val="24"/>
-        </w:rPr>
-      </w:pPr>
-      <w:r>
-        <w:rPr>
-          <w:rFonts w:cstheme="minorHAnsi"/>
-          <w:sz w:val="24"/>
-          <w:szCs w:val="24"/>
-        </w:rPr>
-        <w:t xml:space="preserve">                       "Prefix": "22244",</w:t>
-      </w:r>
-    </w:p>
-    <w:p>
-      <w:pPr>
-        <w:rPr>
-          <w:rFonts w:cstheme="minorHAnsi"/>
-          <w:sz w:val="24"/>
-          <w:szCs w:val="24"/>
-        </w:rPr>
-      </w:pPr>
-      <w:r>
-        <w:rPr>
-          <w:rFonts w:cstheme="minorHAnsi"/>
-          <w:sz w:val="24"/>
-          <w:szCs w:val="24"/>
-        </w:rPr>
-        <w:t xml:space="preserve">                       "VendorID": "6748",</w:t>
-      </w:r>
-    </w:p>
-    <w:p>
-      <w:pPr>
-        <w:rPr>
-          <w:rFonts w:cstheme="minorHAnsi"/>
-          <w:sz w:val="24"/>
-          <w:szCs w:val="24"/>
-        </w:rPr>
-      </w:pPr>
-      <w:r>
-        <w:rPr>
-          <w:rFonts w:cstheme="minorHAnsi"/>
-          <w:sz w:val="24"/>
-          <w:szCs w:val="24"/>
-        </w:rPr>
-        <w:t xml:space="preserve">                       "VendorName": "BICS",</w:t>
-      </w:r>
-    </w:p>
-    <w:p>
-      <w:pPr>
-        <w:rPr>
-          <w:rFonts w:cstheme="minorHAnsi"/>
-          <w:sz w:val="24"/>
-          <w:szCs w:val="24"/>
-        </w:rPr>
-      </w:pPr>
-      <w:r>
-        <w:rPr>
-          <w:rFonts w:cstheme="minorHAnsi"/>
-          <w:sz w:val="24"/>
-          <w:szCs w:val="24"/>
-        </w:rPr>
-        <w:t xml:space="preserve">                       "VendorConnectionName": "BICS1",</w:t>
-      </w:r>
-    </w:p>
-    <w:p>
-      <w:pPr>
-        <w:rPr>
-          <w:rFonts w:cstheme="minorHAnsi"/>
-          <w:sz w:val="24"/>
-          <w:szCs w:val="24"/>
-        </w:rPr>
-      </w:pPr>
-      <w:r>
-        <w:rPr>
-          <w:rFonts w:cstheme="minorHAnsi"/>
-          <w:sz w:val="24"/>
-          <w:szCs w:val="24"/>
-        </w:rPr>
-        <w:t xml:space="preserve">                       "SipHeader": "",</w:t>
-      </w:r>
-    </w:p>
-    <w:p>
-      <w:pPr>
-        <w:rPr>
-          <w:rFonts w:cstheme="minorHAnsi"/>
-          <w:sz w:val="24"/>
-          <w:szCs w:val="24"/>
-        </w:rPr>
-      </w:pPr>
-      <w:r>
-        <w:rPr>
-          <w:rFonts w:cstheme="minorHAnsi"/>
-          <w:sz w:val="24"/>
-          <w:szCs w:val="24"/>
-        </w:rPr>
-        <w:t xml:space="preserve">                       "IP": "",</w:t>
-      </w:r>
-    </w:p>
-    <w:p>
-      <w:pPr>
-        <w:rPr>
-          <w:rFonts w:cstheme="minorHAnsi"/>
-          <w:sz w:val="24"/>
-          <w:szCs w:val="24"/>
-        </w:rPr>
-      </w:pPr>
-      <w:r>
-        <w:rPr>
-          <w:rFonts w:cstheme="minorHAnsi"/>
-          <w:sz w:val="24"/>
-          <w:szCs w:val="24"/>
-        </w:rPr>
-        <w:t xml:space="preserve">                       "Port": "",</w:t>
-      </w:r>
-    </w:p>
-    <w:p>
-      <w:pPr>
-        <w:rPr>
-          <w:rFonts w:cstheme="minorHAnsi"/>
-          <w:sz w:val="24"/>
-          <w:szCs w:val="24"/>
-        </w:rPr>
-      </w:pPr>
-      <w:r>
-        <w:rPr>
-          <w:rFonts w:cstheme="minorHAnsi"/>
-          <w:sz w:val="24"/>
-          <w:szCs w:val="24"/>
-        </w:rPr>
-        <w:t xml:space="preserve">                       "Username": "",</w:t>
-      </w:r>
-    </w:p>
-    <w:p>
-      <w:pPr>
-        <w:rPr>
-          <w:rFonts w:cstheme="minorHAnsi"/>
-          <w:sz w:val="24"/>
-          <w:szCs w:val="24"/>
-        </w:rPr>
-      </w:pPr>
-      <w:r>
-        <w:rPr>
-          <w:rFonts w:cstheme="minorHAnsi"/>
-          <w:sz w:val="24"/>
-          <w:szCs w:val="24"/>
-        </w:rPr>
-        <w:t xml:space="preserve">                       "Password": "",</w:t>
-      </w:r>
-    </w:p>
-    <w:p>
-      <w:pPr>
-        <w:rPr>
-          <w:rFonts w:cstheme="minorHAnsi"/>
-          <w:sz w:val="24"/>
-          <w:szCs w:val="24"/>
-        </w:rPr>
-      </w:pPr>
-      <w:r>
-        <w:rPr>
-          <w:rFonts w:cstheme="minorHAnsi"/>
-          <w:sz w:val="24"/>
-          <w:szCs w:val="24"/>
-        </w:rPr>
-        <w:t xml:space="preserve">                       "AuthenticationMode": "",</w:t>
-      </w:r>
-    </w:p>
-    <w:p>
-      <w:pPr>
-        <w:rPr>
-          <w:rFonts w:cstheme="minorHAnsi"/>
-          <w:sz w:val="24"/>
-          <w:szCs w:val="24"/>
-        </w:rPr>
-      </w:pPr>
-      <w:r>
-        <w:rPr>
-          <w:rFonts w:cstheme="minorHAnsi"/>
-          <w:sz w:val="24"/>
-          <w:szCs w:val="24"/>
-        </w:rPr>
-        <w:lastRenderedPageBreak/>
         <w:t xml:space="preserve">                       "Currency": "EUR",</w:t>
       </w:r>
     </w:p>
@@ -4143,7 +4164,6 @@
       </w:pPr>
       <w:bookmarkStart w:id="2" w:name="_Toc535335449"/>
       <w:r>
-        <w:lastRenderedPageBreak/>
         <w:t>Product APIs</w:t>
       </w:r>
       <w:bookmarkEnd w:id="2"/>
@@ -4400,6 +4420,7 @@
           <w:sz w:val="24"/>
           <w:szCs w:val="24"/>
         </w:rPr>
+        <w:lastRenderedPageBreak/>
         <w:t xml:space="preserve">            "ContractType":"4",</w:t>
       </w:r>
     </w:p>
@@ -4445,7 +4466,6 @@
           <w:sz w:val="24"/>
           <w:szCs w:val="24"/>
         </w:rPr>
-        <w:lastRenderedPageBreak/>
         <w:t xml:space="preserve">        </w:t>
       </w:r>
       <w:r>

</xml_diff>

<commit_message>
SI1-15 - Product Apis
</commit_message>
<xml_diff>
--- a/document/APIs.docx
+++ b/document/APIs.docx
@@ -8775,7 +8775,19 @@
         <w:rPr>
           <w:b/>
         </w:rPr>
-        <w:t xml:space="preserve">### GET </w:t>
+        <w:t xml:space="preserve">### </w:t>
+      </w:r>
+      <w:r>
+        <w:rPr>
+          <w:b/>
+        </w:rPr>
+        <w:t xml:space="preserve">POST </w:t>
+      </w:r>
+      <w:r>
+        <w:rPr>
+          <w:b/>
+        </w:rPr>
+        <w:t xml:space="preserve">GET </w:t>
       </w:r>
       <w:r>
         <w:rPr>
@@ -8801,7 +8813,13 @@
     </w:p>
     <w:p>
       <w:r>
-        <w:t>"AccountID"/"AccountNo"</w:t>
+        <w:t>"AccountID"/"</w:t>
+      </w:r>
+      <w:r>
+        <w:t>AccountNumber</w:t>
+      </w:r>
+      <w:r>
+        <w:t>"</w:t>
       </w:r>
     </w:p>
     <w:p>
@@ -9125,7 +9143,6 @@
   <w:style w:type="character" w:default="1" w:styleId="DefaultParagraphFont">
     <w:name w:val="Default Paragraph Font"/>
     <w:uiPriority w:val="1"/>
-    <w:semiHidden/>
     <w:unhideWhenUsed/>
   </w:style>
   <w:style w:type="table" w:default="1" w:styleId="TableNormal">

</xml_diff>